<commit_message>
multiformat des fichiers annexes pour les correcteurs
</commit_message>
<xml_diff>
--- a/Annexes/CahierCharges.docx
+++ b/Annexes/CahierCharges.docx
@@ -193,7 +193,6 @@
                                 <w:lang w:val="en-US"/>
                               </w:rPr>
                             </w:pPr>
-                            <w:proofErr w:type="spellStart"/>
                             <w:r>
                               <w:rPr>
                                 <w:b/>
@@ -203,19 +202,7 @@
                                 <w:szCs w:val="72"/>
                                 <w:lang w:val="en-US"/>
                               </w:rPr>
-                              <w:t>Life’Seven</w:t>
-                            </w:r>
-                            <w:proofErr w:type="spellEnd"/>
-                            <w:r>
-                              <w:rPr>
-                                <w:b/>
-                                <w:bCs/>
-                                <w:color w:val="1F497D" w:themeColor="text2"/>
-                                <w:sz w:val="72"/>
-                                <w:szCs w:val="72"/>
-                                <w:lang w:val="en-US"/>
-                              </w:rPr>
-                              <w:t xml:space="preserve"> Poker</w:t>
+                              <w:t>Life’Seven Poker</w:t>
                             </w:r>
                           </w:p>
                         </w:sdtContent>
@@ -1083,7 +1070,7 @@
                 <w:noProof/>
                 <w:webHidden/>
               </w:rPr>
-              <w:t>5</w:t>
+              <w:t>4</w:t>
             </w:r>
             <w:r>
               <w:rPr>
@@ -1153,7 +1140,7 @@
                 <w:noProof/>
                 <w:webHidden/>
               </w:rPr>
-              <w:t>5</w:t>
+              <w:t>4</w:t>
             </w:r>
             <w:r>
               <w:rPr>
@@ -1378,7 +1365,7 @@
                 <w:noProof/>
                 <w:webHidden/>
               </w:rPr>
-              <w:t>6</w:t>
+              <w:t>5</w:t>
             </w:r>
             <w:r>
               <w:rPr>
@@ -1800,14 +1787,9 @@
         <w:jc w:val="center"/>
       </w:pPr>
       <w:bookmarkStart w:id="0" w:name="_Toc194201235"/>
-      <w:proofErr w:type="spellStart"/>
       <w:r>
         <w:lastRenderedPageBreak/>
-        <w:t>Life’Seven</w:t>
-      </w:r>
-      <w:proofErr w:type="spellEnd"/>
-      <w:r>
-        <w:t xml:space="preserve"> Poker</w:t>
+        <w:t>Life’Seven Poker</w:t>
       </w:r>
       <w:r>
         <w:rPr>
@@ -1848,21 +1830,8 @@
         <w:t xml:space="preserve">La société </w:t>
       </w:r>
       <w:r>
-        <w:t xml:space="preserve">LIF7 </w:t>
-      </w:r>
-      <w:proofErr w:type="spellStart"/>
-      <w:r>
-        <w:t>Teachers</w:t>
-      </w:r>
-      <w:proofErr w:type="spellEnd"/>
-      <w:r>
-        <w:t xml:space="preserve"> </w:t>
-      </w:r>
-      <w:proofErr w:type="spellStart"/>
-      <w:r>
-        <w:t>Publishing</w:t>
-      </w:r>
-      <w:proofErr w:type="spellEnd"/>
+        <w:t>LIF7 Teachers Publishing</w:t>
+      </w:r>
       <w:r>
         <w:t xml:space="preserve"> </w:t>
       </w:r>
@@ -1962,11 +1931,9 @@
       <w:r>
         <w:t xml:space="preserve"> </w:t>
       </w:r>
-      <w:proofErr w:type="spellStart"/>
       <w:r>
         <w:t>Life’Seven</w:t>
       </w:r>
-      <w:proofErr w:type="spellEnd"/>
       <w:r>
         <w:t>®</w:t>
       </w:r>
@@ -2089,34 +2056,13 @@
         <w:t xml:space="preserve">Dans ce contexte la société </w:t>
       </w:r>
       <w:r>
-        <w:t xml:space="preserve">LIF7 </w:t>
-      </w:r>
-      <w:proofErr w:type="spellStart"/>
-      <w:r>
-        <w:t>Teachers</w:t>
-      </w:r>
-      <w:proofErr w:type="spellEnd"/>
-      <w:r>
-        <w:t xml:space="preserve"> </w:t>
-      </w:r>
-      <w:proofErr w:type="spellStart"/>
-      <w:r>
-        <w:t>Publishing</w:t>
-      </w:r>
-      <w:proofErr w:type="spellEnd"/>
+        <w:t>LIF7 Teachers Publishing</w:t>
+      </w:r>
       <w:r>
         <w:t xml:space="preserve"> comman</w:t>
       </w:r>
       <w:r>
-        <w:t xml:space="preserve">de le produit </w:t>
-      </w:r>
-      <w:proofErr w:type="spellStart"/>
-      <w:r>
-        <w:t>Life’Seven</w:t>
-      </w:r>
-      <w:proofErr w:type="spellEnd"/>
-      <w:r>
-        <w:t>® Poker</w:t>
+        <w:t>de le produit Life’Seven® Poker</w:t>
       </w:r>
       <w:r>
         <w:t>.</w:t>
@@ -2276,21 +2222,13 @@
         <w:t>’un jeu de poker, le</w:t>
       </w:r>
       <w:r>
-        <w:t xml:space="preserve"> Texas </w:t>
-      </w:r>
-      <w:proofErr w:type="spellStart"/>
-      <w:r>
-        <w:t>Hold’</w:t>
+        <w:t xml:space="preserve"> Texas Hold’</w:t>
       </w:r>
       <w:r>
         <w:t>E</w:t>
       </w:r>
       <w:r>
-        <w:t>m</w:t>
-      </w:r>
-      <w:proofErr w:type="spellEnd"/>
-      <w:r>
-        <w:t xml:space="preserve">, c’est la variante de poker la plus jouée au monde. Comme au Poker traditionnel, le but du jeu est d'obtenir la meilleure "Main", c'est à dire la meilleure </w:t>
+        <w:t xml:space="preserve">m, c’est la variante de poker la plus jouée au monde. Comme au Poker traditionnel, le but du jeu est d'obtenir la meilleure "Main", c'est à dire la meilleure </w:t>
       </w:r>
       <w:r>
         <w:t>c</w:t>
@@ -2408,15 +2346,7 @@
         <w:t>Il y</w:t>
       </w:r>
       <w:r>
-        <w:t xml:space="preserve"> a plusieurs variantes de Texas </w:t>
-      </w:r>
-      <w:proofErr w:type="spellStart"/>
-      <w:r>
-        <w:t>Hold’Em</w:t>
-      </w:r>
-      <w:proofErr w:type="spellEnd"/>
-      <w:r>
-        <w:t>, nous avons choisi le</w:t>
+        <w:t xml:space="preserve"> a plusieurs variantes de Texas Hold’Em, nous avons choisi le</w:t>
       </w:r>
       <w:r>
         <w:t xml:space="preserve"> </w:t>
@@ -2590,13 +2520,8 @@
         </w:numPr>
       </w:pPr>
       <w:r>
-        <w:t xml:space="preserve">La documentation du jeu sera faite via </w:t>
-      </w:r>
-      <w:proofErr w:type="spellStart"/>
-      <w:r>
-        <w:t>Doxygen</w:t>
-      </w:r>
-      <w:proofErr w:type="spellEnd"/>
+        <w:t>La documentation du jeu sera faite via Doxygen</w:t>
+      </w:r>
       <w:r>
         <w:t>.</w:t>
       </w:r>
@@ -2637,39 +2562,10 @@
         <w:t xml:space="preserve">L’équipe de développement </w:t>
       </w:r>
       <w:r>
-        <w:t xml:space="preserve">utilisera les outils de </w:t>
-      </w:r>
-      <w:proofErr w:type="spellStart"/>
-      <w:r>
-        <w:t>debuging</w:t>
-      </w:r>
-      <w:proofErr w:type="spellEnd"/>
-      <w:r>
-        <w:t xml:space="preserve"> et de </w:t>
-      </w:r>
-      <w:proofErr w:type="spellStart"/>
-      <w:r>
-        <w:t>profiling</w:t>
-      </w:r>
-      <w:proofErr w:type="spellEnd"/>
-      <w:r>
-        <w:t xml:space="preserve"> : gdb, </w:t>
-      </w:r>
-      <w:proofErr w:type="spellStart"/>
-      <w:r>
-        <w:t>valgrind</w:t>
-      </w:r>
-      <w:proofErr w:type="spellEnd"/>
-      <w:r>
-        <w:t xml:space="preserve">, </w:t>
-      </w:r>
-      <w:proofErr w:type="spellStart"/>
-      <w:r>
-        <w:t>gprof</w:t>
-      </w:r>
-      <w:proofErr w:type="spellEnd"/>
-      <w:r>
-        <w:t>, etc.</w:t>
+        <w:t>utilisera les outils de debuging</w:t>
+      </w:r>
+      <w:r>
+        <w:t xml:space="preserve"> et de profiling : gdb, valgrind, gprof, etc.</w:t>
       </w:r>
     </w:p>
     <w:p>
@@ -2684,23 +2580,7 @@
         <w:t xml:space="preserve">Le code sera entièrement fourni à la société </w:t>
       </w:r>
       <w:r>
-        <w:t xml:space="preserve">LIF7 </w:t>
-      </w:r>
-      <w:proofErr w:type="spellStart"/>
-      <w:r>
-        <w:t>Teachers</w:t>
-      </w:r>
-      <w:proofErr w:type="spellEnd"/>
-      <w:r>
-        <w:t xml:space="preserve"> </w:t>
-      </w:r>
-      <w:proofErr w:type="spellStart"/>
-      <w:r>
-        <w:t>Publishing</w:t>
-      </w:r>
-      <w:proofErr w:type="spellEnd"/>
-      <w:r>
-        <w:t xml:space="preserve"> afin d’être évalué</w:t>
+        <w:t>LIF7 Teachers Publishing afin d’être évalué</w:t>
       </w:r>
       <w:r>
         <w:t>.</w:t>
@@ -2883,15 +2763,7 @@
         <w:t>Le module Table contiendra toutes les informations sur la table</w:t>
       </w:r>
       <w:r>
-        <w:t xml:space="preserve"> : nombre de joueurs, petite </w:t>
-      </w:r>
-      <w:proofErr w:type="spellStart"/>
-      <w:r>
-        <w:t>blind</w:t>
-      </w:r>
-      <w:proofErr w:type="spellEnd"/>
-      <w:r>
-        <w:t>, dealer…</w:t>
+        <w:t> : nombre de joueurs, petite blind, dealer…</w:t>
       </w:r>
     </w:p>
     <w:p>
@@ -2913,29 +2785,8 @@
         <w:t xml:space="preserve">Tâche 2.2 : écriture </w:t>
       </w:r>
       <w:r>
-        <w:t xml:space="preserve">de l’entête des modules </w:t>
-      </w:r>
-      <w:proofErr w:type="gramStart"/>
-      <w:r>
-        <w:t>Carte ,</w:t>
-      </w:r>
-      <w:proofErr w:type="gramEnd"/>
-      <w:r>
-        <w:t xml:space="preserve"> </w:t>
-      </w:r>
-      <w:proofErr w:type="spellStart"/>
-      <w:r>
-        <w:t>PileCarte</w:t>
-      </w:r>
-      <w:proofErr w:type="spellEnd"/>
-      <w:r>
-        <w:t xml:space="preserve"> et </w:t>
-      </w:r>
-      <w:proofErr w:type="spellStart"/>
-      <w:r>
-        <w:t>MainCarte</w:t>
-      </w:r>
-      <w:proofErr w:type="spellEnd"/>
+        <w:t>de l’entête des modules Carte , PileCarte et MainCarte</w:t>
+      </w:r>
     </w:p>
     <w:p>
       <w:pPr>
@@ -2970,23 +2821,7 @@
       </w:r>
       <w:r>
         <w:tab/>
-        <w:t xml:space="preserve">Carte permet de donner un rang aux cartes, </w:t>
-      </w:r>
-      <w:proofErr w:type="spellStart"/>
-      <w:r>
-        <w:t>PileCarte</w:t>
-      </w:r>
-      <w:proofErr w:type="spellEnd"/>
-      <w:r>
-        <w:t xml:space="preserve"> va gérer la pile de cartes du jeu, </w:t>
-      </w:r>
-      <w:proofErr w:type="spellStart"/>
-      <w:r>
-        <w:t>MainCarte</w:t>
-      </w:r>
-      <w:proofErr w:type="spellEnd"/>
-      <w:r>
-        <w:t xml:space="preserve"> va gérer les différentes mains du joueur, ajouter une carte, enlever</w:t>
+        <w:t>Carte permet de donner un rang aux cartes, PileCarte va gérer la pile de cartes du jeu, MainCarte va gérer les différentes mains du joueur, ajouter une carte, enlever</w:t>
       </w:r>
       <w:r>
         <w:t xml:space="preserve"> une</w:t>
@@ -3006,13 +2841,8 @@
       <w:r>
         <w:t xml:space="preserve"> écriture de l’entête des modules </w:t>
       </w:r>
-      <w:proofErr w:type="spellStart"/>
-      <w:r>
-        <w:t>Controles</w:t>
-      </w:r>
-      <w:proofErr w:type="spellEnd"/>
-      <w:r>
-        <w:t xml:space="preserve"> et Jeu</w:t>
+      <w:r>
+        <w:t>Controles et Jeu</w:t>
       </w:r>
     </w:p>
     <w:p>
@@ -3042,15 +2872,7 @@
         <w:ind w:left="1416"/>
       </w:pPr>
       <w:r>
-        <w:t xml:space="preserve">Le module </w:t>
-      </w:r>
-      <w:proofErr w:type="spellStart"/>
-      <w:r>
-        <w:t>Controles</w:t>
-      </w:r>
-      <w:proofErr w:type="spellEnd"/>
-      <w:r>
-        <w:t xml:space="preserve"> permet au joueur de contrôler ses actions via le clavier dans un 1</w:t>
+        <w:t>Le module Controles permet au joueur de contrôler ses actions via le clavier dans un 1</w:t>
       </w:r>
       <w:r>
         <w:rPr>
@@ -3082,19 +2904,9 @@
       <w:r>
         <w:t xml:space="preserve">de l’entête des modules </w:t>
       </w:r>
-      <w:proofErr w:type="spellStart"/>
-      <w:r>
-        <w:t>AfficheTXT</w:t>
-      </w:r>
-      <w:proofErr w:type="spellEnd"/>
-      <w:r>
-        <w:t xml:space="preserve">, </w:t>
-      </w:r>
-      <w:proofErr w:type="spellStart"/>
-      <w:r>
-        <w:t>IArtificielle</w:t>
-      </w:r>
-      <w:proofErr w:type="spellEnd"/>
+      <w:r>
+        <w:t>AfficheTXT, IArtificielle</w:t>
+      </w:r>
     </w:p>
     <w:p>
       <w:pPr>
@@ -3126,15 +2938,7 @@
       </w:r>
       <w:r>
         <w:tab/>
-        <w:t xml:space="preserve">Le module </w:t>
-      </w:r>
-      <w:proofErr w:type="spellStart"/>
-      <w:r>
-        <w:t>AfficheTXT</w:t>
-      </w:r>
-      <w:proofErr w:type="spellEnd"/>
-      <w:r>
-        <w:t xml:space="preserve"> devra assurer un affichage basique</w:t>
+        <w:t>Le module AfficheTXT devra assurer un affichage basique</w:t>
       </w:r>
       <w:r>
         <w:t>.</w:t>
@@ -3177,29 +2981,11 @@
       <w:r>
         <w:t xml:space="preserve">des modules </w:t>
       </w:r>
-      <w:proofErr w:type="gramStart"/>
-      <w:r>
-        <w:t>Carte ,</w:t>
-      </w:r>
-      <w:proofErr w:type="gramEnd"/>
-      <w:r>
-        <w:t xml:space="preserve"> </w:t>
-      </w:r>
-      <w:proofErr w:type="spellStart"/>
-      <w:r>
-        <w:t>PileCarte</w:t>
-      </w:r>
-      <w:proofErr w:type="spellEnd"/>
-      <w:r>
-        <w:t xml:space="preserve">, </w:t>
-      </w:r>
-      <w:proofErr w:type="spellStart"/>
-      <w:r>
-        <w:t>MainCarte</w:t>
-      </w:r>
-      <w:proofErr w:type="spellEnd"/>
-      <w:r>
-        <w:t>,</w:t>
+      <w:r>
+        <w:t>Carte , PileCarte</w:t>
+      </w:r>
+      <w:r>
+        <w:t>, MainCarte,</w:t>
       </w:r>
       <w:r>
         <w:t xml:space="preserve"> </w:t>
@@ -3235,31 +3021,7 @@
         <w:t xml:space="preserve">Tâche 2.6 : </w:t>
       </w:r>
       <w:r>
-        <w:t xml:space="preserve">écriture et test des modules </w:t>
-      </w:r>
-      <w:proofErr w:type="spellStart"/>
-      <w:r>
-        <w:t>Controles</w:t>
-      </w:r>
-      <w:proofErr w:type="spellEnd"/>
-      <w:r>
-        <w:t xml:space="preserve">, Jeu, </w:t>
-      </w:r>
-      <w:proofErr w:type="spellStart"/>
-      <w:r>
-        <w:t>AfficheTXT</w:t>
-      </w:r>
-      <w:proofErr w:type="spellEnd"/>
-      <w:r>
-        <w:t xml:space="preserve"> et </w:t>
-      </w:r>
-      <w:proofErr w:type="spellStart"/>
-      <w:r>
-        <w:t>IArtificielle</w:t>
-      </w:r>
-      <w:proofErr w:type="spellEnd"/>
-      <w:r>
-        <w:t xml:space="preserve"> </w:t>
+        <w:t xml:space="preserve">écriture et test des modules Controles, Jeu, AfficheTXT et IArtificielle </w:t>
       </w:r>
     </w:p>
     <w:p>
@@ -3422,13 +3184,8 @@
         <w:t>ête du</w:t>
       </w:r>
       <w:r>
-        <w:t xml:space="preserve"> module </w:t>
-      </w:r>
-      <w:proofErr w:type="spellStart"/>
-      <w:r>
-        <w:t>AfficheDynamique</w:t>
-      </w:r>
-      <w:proofErr w:type="spellEnd"/>
+        <w:t xml:space="preserve"> module AfficheDynamique</w:t>
+      </w:r>
     </w:p>
     <w:p>
       <w:pPr>
@@ -3475,13 +3232,8 @@
         <w:t>u</w:t>
       </w:r>
       <w:r>
-        <w:t xml:space="preserve"> module </w:t>
-      </w:r>
-      <w:proofErr w:type="spellStart"/>
-      <w:r>
-        <w:t>AfficheSDL</w:t>
-      </w:r>
-      <w:proofErr w:type="spellEnd"/>
+        <w:t xml:space="preserve"> module AfficheSDL</w:t>
+      </w:r>
     </w:p>
     <w:p>
       <w:pPr>
@@ -3510,13 +3262,8 @@
         <w:t xml:space="preserve">Tâche 3.4 : </w:t>
       </w:r>
       <w:r>
-        <w:t xml:space="preserve">écriture et test du module </w:t>
-      </w:r>
-      <w:proofErr w:type="spellStart"/>
-      <w:r>
-        <w:t>AfficheSDL</w:t>
-      </w:r>
-      <w:proofErr w:type="spellEnd"/>
+        <w:t>écriture et test du module AfficheSDL</w:t>
+      </w:r>
     </w:p>
     <w:p>
       <w:pPr>
@@ -3557,13 +3304,8 @@
         <w:t xml:space="preserve">5 : </w:t>
       </w:r>
       <w:r>
-        <w:t xml:space="preserve">écriture et test du module </w:t>
-      </w:r>
-      <w:proofErr w:type="spellStart"/>
-      <w:r>
-        <w:t>AfficheDynamique</w:t>
-      </w:r>
-      <w:proofErr w:type="spellEnd"/>
+        <w:t>écriture et test du module AfficheDynamique</w:t>
+      </w:r>
     </w:p>
     <w:p>
       <w:pPr>
@@ -3589,22 +3331,7 @@
       </w:r>
       <w:r>
         <w:tab/>
-      </w:r>
-      <w:proofErr w:type="spellStart"/>
-      <w:r>
-        <w:t>AfficheDynamique</w:t>
-      </w:r>
-      <w:proofErr w:type="spellEnd"/>
-      <w:r>
-        <w:t xml:space="preserve"> affiche des mouvements de cartes grâce au module </w:t>
-      </w:r>
-      <w:proofErr w:type="spellStart"/>
-      <w:r>
-        <w:t>AfficheSDL</w:t>
-      </w:r>
-      <w:proofErr w:type="spellEnd"/>
-      <w:r>
-        <w:t>.</w:t>
+        <w:t>AfficheDynamique affiche des mouvements de cartes grâce au module AfficheSDL.</w:t>
       </w:r>
     </w:p>
     <w:p>
@@ -3879,6 +3606,7 @@
     <w:p>
       <w:pPr>
         <w:pStyle w:val="Titre2"/>
+        <w:ind w:firstLine="708"/>
       </w:pPr>
       <w:r>
         <w:rPr>
@@ -3889,7 +3617,7 @@
           <wp:anchor distT="0" distB="0" distL="114300" distR="114300" simplePos="0" relativeHeight="251662336" behindDoc="0" locked="0" layoutInCell="1" allowOverlap="1">
             <wp:simplePos x="0" y="0"/>
             <wp:positionH relativeFrom="column">
-              <wp:posOffset>-869315</wp:posOffset>
+              <wp:posOffset>-854075</wp:posOffset>
             </wp:positionH>
             <wp:positionV relativeFrom="paragraph">
               <wp:posOffset>915670</wp:posOffset>
@@ -3947,6 +3675,13 @@
         </w:drawing>
       </w:r>
       <w:r>
+        <w:rPr>
+          <w:noProof/>
+          <w:lang w:eastAsia="fr-FR"/>
+        </w:rPr>
+        <w:t>La version à jour du cahier des charges se trouve dans le fichier Presentation situé dans le répertoire Annexes (en pptx et pdf)</w:t>
+      </w:r>
+      <w:r>
         <w:br w:type="page"/>
       </w:r>
       <w:bookmarkStart w:id="17" w:name="_Toc194201252"/>
@@ -7224,13 +6959,8 @@
         </v:group>
       </w:pict>
     </w:r>
-    <w:proofErr w:type="spellStart"/>
     <w:r>
-      <w:t>Life’Seven</w:t>
-    </w:r>
-    <w:proofErr w:type="spellEnd"/>
-    <w:r>
-      <w:t xml:space="preserve"> Poker</w:t>
+      <w:t>Life’Seven Poker</w:t>
     </w:r>
   </w:p>
 </w:ftr>
@@ -7284,7 +7014,7 @@
         <v:path o:extrusionok="f" gradientshapeok="t" o:connecttype="rect"/>
         <o:lock v:ext="edit" aspectratio="t"/>
       </v:shapetype>
-      <v:shape id="_x0000_i1027" type="#_x0000_t75" style="width:10.75pt;height:10.75pt" o:bullet="t">
+      <v:shape id="_x0000_i1030" type="#_x0000_t75" style="width:10.75pt;height:10.75pt" o:bullet="t">
         <v:imagedata r:id="rId1" o:title="mso86E"/>
       </v:shape>
     </w:pict>

</xml_diff>